<commit_message>
Update Ideas videos michelina.docx
</commit_message>
<xml_diff>
--- a/German/Clase 15/Ideas videos michelina.docx
+++ b/German/Clase 15/Ideas videos michelina.docx
@@ -13,6 +13,9 @@
       <w:r>
         <w:t>No hay que explicarle que hacen los modelos, sino lo que fuimos experimentando y que sirvió o no</w:t>
       </w:r>
+      <w:r>
+        <w:t>.</w:t>
+      </w:r>
     </w:p>
     <w:p>
       <w:pPr>
@@ -25,16 +28,9 @@
       <w:r>
         <w:t>Si hay ideas de experimentos colectivos, aclarar que “de acuerdo a experimentos de colegas que hicieron previamente, utilicé …”</w:t>
       </w:r>
-    </w:p>
-    <w:p>
-      <w:pPr>
-        <w:pStyle w:val="Prrafodelista"/>
-      </w:pPr>
-    </w:p>
-    <w:p>
-      <w:pPr>
-        <w:pStyle w:val="Prrafodelista"/>
-      </w:pPr>
+      <w:r>
+        <w:t>.</w:t>
+      </w:r>
     </w:p>
     <w:p>
       <w:pPr>
@@ -44,74 +40,113 @@
           <w:numId w:val="1"/>
         </w:numPr>
       </w:pPr>
-      <w:proofErr w:type="spellStart"/>
-      <w:r>
-        <w:t>Storytelling</w:t>
-      </w:r>
-      <w:proofErr w:type="spellEnd"/>
-      <w:r>
-        <w:t xml:space="preserve">:  Modelo </w:t>
-      </w:r>
-      <w:proofErr w:type="spellStart"/>
-      <w:r>
-        <w:t>lgbm</w:t>
-      </w:r>
-      <w:proofErr w:type="spellEnd"/>
-      <w:r>
-        <w:t xml:space="preserve"> que la evidencia suele indicar que son mejores modelos para datos temporales. Para optimizar, </w:t>
-      </w:r>
-      <w:proofErr w:type="spellStart"/>
-      <w:r>
-        <w:t>bo</w:t>
-      </w:r>
-      <w:proofErr w:type="spellEnd"/>
-      <w:r>
-        <w:t xml:space="preserve"> con parámetros </w:t>
-      </w:r>
-      <w:proofErr w:type="spellStart"/>
-      <w:r>
-        <w:t>xx</w:t>
-      </w:r>
-      <w:proofErr w:type="spellEnd"/>
-      <w:r>
-        <w:t xml:space="preserve">. </w:t>
+      <w:r>
+        <w:t>Si no hay score interno, lo de kaggle citarlo como el modelo puesto en producción</w:t>
+      </w:r>
+      <w:r>
+        <w:t xml:space="preserve"> (si es idea de los experimentos colectivos)</w:t>
+      </w:r>
+      <w:r>
+        <w:t>.</w:t>
       </w:r>
     </w:p>
     <w:p>
       <w:pPr>
         <w:pStyle w:val="Prrafodelista"/>
       </w:pPr>
-      <w:r>
-        <w:t xml:space="preserve">FE:  Primero usé un modelo base con pocos meses, y algunos </w:t>
-      </w:r>
-      <w:proofErr w:type="spellStart"/>
-      <w:r>
-        <w:t>lags</w:t>
-      </w:r>
-      <w:proofErr w:type="spellEnd"/>
-      <w:r>
-        <w:t xml:space="preserve"> de </w:t>
-      </w:r>
-      <w:proofErr w:type="spellStart"/>
-      <w:r>
-        <w:t>xxx</w:t>
-      </w:r>
-      <w:proofErr w:type="spellEnd"/>
-      <w:r>
-        <w:t xml:space="preserve"> columnas. Luego lo amplié a mas columnas, y más feauture </w:t>
-      </w:r>
-      <w:proofErr w:type="spellStart"/>
-      <w:r>
-        <w:t>engineering</w:t>
-      </w:r>
-      <w:proofErr w:type="spellEnd"/>
-      <w:r>
-        <w:t>, porque a más datos y procesamiento, la evidencia empírica suele indicar que son mejores modelos. De hecho, las salidas de las bayesianas de este nuevo modelo con x meses y x cantidad de columnas terminó dándome una ganancia adicional de x millones.</w:t>
-      </w:r>
     </w:p>
     <w:p>
       <w:pPr>
         <w:pStyle w:val="Prrafodelista"/>
+      </w:pPr>
+    </w:p>
+    <w:p>
+      <w:pPr>
+        <w:pStyle w:val="Prrafodelista"/>
+        <w:numPr>
+          <w:ilvl w:val="0"/>
+          <w:numId w:val="1"/>
+        </w:numPr>
+        <w:jc w:val="both"/>
+      </w:pPr>
+      <w:proofErr w:type="spellStart"/>
+      <w:r>
+        <w:t>Storytelling</w:t>
+      </w:r>
+      <w:proofErr w:type="spellEnd"/>
+      <w:r>
+        <w:t xml:space="preserve">:  Modelo </w:t>
+      </w:r>
+      <w:proofErr w:type="spellStart"/>
+      <w:r>
+        <w:t>lgbm</w:t>
+      </w:r>
+      <w:proofErr w:type="spellEnd"/>
+      <w:r>
+        <w:t xml:space="preserve"> que la evidencia suele indicar que son mejores modelos para datos temporales. Para optimizar, </w:t>
+      </w:r>
+      <w:proofErr w:type="spellStart"/>
+      <w:r>
+        <w:t>bo</w:t>
+      </w:r>
+      <w:proofErr w:type="spellEnd"/>
+      <w:r>
+        <w:t xml:space="preserve"> con parámetros </w:t>
+      </w:r>
+      <w:proofErr w:type="spellStart"/>
+      <w:r>
+        <w:t>xx</w:t>
+      </w:r>
+      <w:proofErr w:type="spellEnd"/>
+      <w:r>
+        <w:t xml:space="preserve">. </w:t>
+      </w:r>
+    </w:p>
+    <w:p>
+      <w:pPr>
+        <w:pStyle w:val="Prrafodelista"/>
+        <w:jc w:val="both"/>
+      </w:pPr>
+      <w:r>
+        <w:t xml:space="preserve">FE:  Primero usé un modelo base con pocos meses, y algunos </w:t>
+      </w:r>
+      <w:proofErr w:type="spellStart"/>
+      <w:r>
+        <w:t>lags</w:t>
+      </w:r>
+      <w:proofErr w:type="spellEnd"/>
+      <w:r>
+        <w:t xml:space="preserve"> de </w:t>
+      </w:r>
+      <w:proofErr w:type="spellStart"/>
+      <w:r>
+        <w:t>xxx</w:t>
+      </w:r>
+      <w:proofErr w:type="spellEnd"/>
+      <w:r>
+        <w:t xml:space="preserve"> columnas. Luego lo amplié a </w:t>
+      </w:r>
+      <w:proofErr w:type="spellStart"/>
+      <w:r>
+        <w:t>mas</w:t>
+      </w:r>
+      <w:proofErr w:type="spellEnd"/>
+      <w:r>
+        <w:t xml:space="preserve"> columnas, y más feauture </w:t>
+      </w:r>
+      <w:proofErr w:type="spellStart"/>
+      <w:r>
+        <w:t>engineering</w:t>
+      </w:r>
+      <w:proofErr w:type="spellEnd"/>
+      <w:r>
+        <w:t>, porque a más datos y procesamiento, la evidencia empírica suele indicar que son mejores modelos. De hecho, las salidas de las bayesianas de este nuevo modelo con x meses y x cantidad de columnas terminó dándome una ganancia adicional de x millones.</w:t>
+      </w:r>
+    </w:p>
+    <w:p>
+      <w:pPr>
+        <w:pStyle w:val="Prrafodelista"/>
+        <w:jc w:val="both"/>
       </w:pPr>
       <w:r>
         <w:t xml:space="preserve">Luego, de acuerdo a experimentación de colegas, descubrieron un hallazgo interesantísimo: si se hacía un ensamble de un mismo modelo pero que sólo se variaban las semillas, entonces la solución terminaba siendo de mejor media y mucha menor varianza. Por lo que, del mejor </w:t>

</xml_diff>

<commit_message>
Update perf 14 y clase 15
</commit_message>
<xml_diff>
--- a/German/Clase 15/Ideas videos michelina.docx
+++ b/German/Clase 15/Ideas videos michelina.docx
@@ -9,11 +9,20 @@
           <w:ilvl w:val="0"/>
           <w:numId w:val="1"/>
         </w:numPr>
-      </w:pPr>
-      <w:r>
+        <w:rPr>
+          <w:highlight w:val="yellow"/>
+        </w:rPr>
+      </w:pPr>
+      <w:r>
+        <w:rPr>
+          <w:highlight w:val="yellow"/>
+        </w:rPr>
         <w:t>No hay que explicarle que hacen los modelos, sino lo que fuimos experimentando y que sirvió o no</w:t>
       </w:r>
       <w:r>
+        <w:rPr>
+          <w:highlight w:val="yellow"/>
+        </w:rPr>
         <w:t>.</w:t>
       </w:r>
     </w:p>
@@ -24,11 +33,20 @@
           <w:ilvl w:val="0"/>
           <w:numId w:val="1"/>
         </w:numPr>
-      </w:pPr>
-      <w:r>
+        <w:rPr>
+          <w:highlight w:val="yellow"/>
+        </w:rPr>
+      </w:pPr>
+      <w:r>
+        <w:rPr>
+          <w:highlight w:val="yellow"/>
+        </w:rPr>
         <w:t>Si hay ideas de experimentos colectivos, aclarar que “de acuerdo a experimentos de colegas que hicieron previamente, utilicé …”</w:t>
       </w:r>
       <w:r>
+        <w:rPr>
+          <w:highlight w:val="yellow"/>
+        </w:rPr>
         <w:t>.</w:t>
       </w:r>
     </w:p>
@@ -39,15 +57,161 @@
           <w:ilvl w:val="0"/>
           <w:numId w:val="1"/>
         </w:numPr>
-      </w:pPr>
-      <w:r>
+        <w:rPr>
+          <w:highlight w:val="yellow"/>
+        </w:rPr>
+      </w:pPr>
+      <w:r>
+        <w:rPr>
+          <w:highlight w:val="yellow"/>
+        </w:rPr>
         <w:t>Si no hay score interno, lo de kaggle citarlo como el modelo puesto en producción</w:t>
       </w:r>
       <w:r>
+        <w:rPr>
+          <w:highlight w:val="yellow"/>
+        </w:rPr>
         <w:t xml:space="preserve"> (si es idea de los experimentos colectivos)</w:t>
       </w:r>
       <w:r>
+        <w:rPr>
+          <w:highlight w:val="yellow"/>
+        </w:rPr>
         <w:t>.</w:t>
+      </w:r>
+    </w:p>
+    <w:p>
+      <w:pPr>
+        <w:pStyle w:val="Prrafodelista"/>
+        <w:rPr>
+          <w:highlight w:val="yellow"/>
+        </w:rPr>
+      </w:pPr>
+    </w:p>
+    <w:p>
+      <w:pPr>
+        <w:pStyle w:val="Prrafodelista"/>
+        <w:numPr>
+          <w:ilvl w:val="0"/>
+          <w:numId w:val="1"/>
+        </w:numPr>
+        <w:rPr>
+          <w:highlight w:val="yellow"/>
+        </w:rPr>
+      </w:pPr>
+      <w:r>
+        <w:rPr>
+          <w:highlight w:val="yellow"/>
+        </w:rPr>
+        <w:t xml:space="preserve">Se puede armar estilo </w:t>
+      </w:r>
+      <w:proofErr w:type="spellStart"/>
+      <w:r>
+        <w:rPr>
+          <w:highlight w:val="yellow"/>
+        </w:rPr>
+        <w:t>workflow</w:t>
+      </w:r>
+      <w:proofErr w:type="spellEnd"/>
+      <w:r>
+        <w:rPr>
+          <w:highlight w:val="yellow"/>
+        </w:rPr>
+        <w:t xml:space="preserve"> del </w:t>
+      </w:r>
+      <w:proofErr w:type="spellStart"/>
+      <w:r>
+        <w:rPr>
+          <w:highlight w:val="yellow"/>
+        </w:rPr>
+        <w:t>readme</w:t>
+      </w:r>
+      <w:proofErr w:type="spellEnd"/>
+      <w:r>
+        <w:rPr>
+          <w:highlight w:val="yellow"/>
+        </w:rPr>
+        <w:t xml:space="preserve">: primero feauture </w:t>
+      </w:r>
+      <w:proofErr w:type="spellStart"/>
+      <w:r>
+        <w:rPr>
+          <w:highlight w:val="yellow"/>
+        </w:rPr>
+        <w:t>engineering</w:t>
+      </w:r>
+      <w:proofErr w:type="spellEnd"/>
+      <w:r>
+        <w:rPr>
+          <w:highlight w:val="yellow"/>
+        </w:rPr>
+        <w:t xml:space="preserve">, después </w:t>
+      </w:r>
+      <w:proofErr w:type="spellStart"/>
+      <w:r>
+        <w:rPr>
+          <w:highlight w:val="yellow"/>
+        </w:rPr>
+        <w:t>bo</w:t>
+      </w:r>
+      <w:proofErr w:type="spellEnd"/>
+      <w:r>
+        <w:rPr>
+          <w:highlight w:val="yellow"/>
+        </w:rPr>
+        <w:t xml:space="preserve"> de un </w:t>
+      </w:r>
+      <w:proofErr w:type="spellStart"/>
+      <w:r>
+        <w:rPr>
+          <w:highlight w:val="yellow"/>
+        </w:rPr>
+        <w:t>lgbm</w:t>
+      </w:r>
+      <w:proofErr w:type="spellEnd"/>
+      <w:r>
+        <w:rPr>
+          <w:highlight w:val="yellow"/>
+        </w:rPr>
+        <w:t xml:space="preserve"> (explicar meses usados), después </w:t>
+      </w:r>
+      <w:proofErr w:type="spellStart"/>
+      <w:r>
+        <w:rPr>
+          <w:highlight w:val="yellow"/>
+        </w:rPr>
+        <w:t>semillerío</w:t>
+      </w:r>
+      <w:proofErr w:type="spellEnd"/>
+      <w:r>
+        <w:rPr>
+          <w:highlight w:val="yellow"/>
+        </w:rPr>
+        <w:t xml:space="preserve"> </w:t>
+      </w:r>
+      <w:r>
+        <w:rPr>
+          <w:highlight w:val="yellow"/>
+        </w:rPr>
+        <w:t>(explicar por</w:t>
+      </w:r>
+      <w:r>
+        <w:rPr>
+          <w:highlight w:val="yellow"/>
+        </w:rPr>
+        <w:t xml:space="preserve"> </w:t>
+      </w:r>
+      <w:r>
+        <w:rPr>
+          <w:highlight w:val="yellow"/>
+        </w:rPr>
+        <w:t xml:space="preserve">qué) </w:t>
+      </w:r>
+      <w:r>
+        <w:rPr>
+          <w:highlight w:val="yellow"/>
+        </w:rPr>
+        <w:t>y ensambles</w:t>
       </w:r>
     </w:p>
     <w:p>
@@ -71,11 +235,121 @@
       </w:pPr>
       <w:proofErr w:type="spellStart"/>
       <w:r>
+        <w:rPr>
+          <w:u w:val="single"/>
+        </w:rPr>
         <w:t>Storytelling</w:t>
       </w:r>
       <w:proofErr w:type="spellEnd"/>
       <w:r>
-        <w:t xml:space="preserve">:  Modelo </w:t>
+        <w:t>:</w:t>
+      </w:r>
+    </w:p>
+    <w:p>
+      <w:pPr>
+        <w:pStyle w:val="Prrafodelista"/>
+        <w:jc w:val="both"/>
+      </w:pPr>
+    </w:p>
+    <w:p>
+      <w:pPr>
+        <w:pStyle w:val="Prrafodelista"/>
+        <w:numPr>
+          <w:ilvl w:val="0"/>
+          <w:numId w:val="2"/>
+        </w:numPr>
+        <w:jc w:val="both"/>
+      </w:pPr>
+      <w:r>
+        <w:t xml:space="preserve">Presentación </w:t>
+      </w:r>
+      <w:proofErr w:type="spellStart"/>
+      <w:r>
+        <w:t>máx</w:t>
+      </w:r>
+      <w:proofErr w:type="spellEnd"/>
+      <w:r>
+        <w:t xml:space="preserve"> de 30 segundos: </w:t>
+      </w:r>
+      <w:r>
+        <w:t xml:space="preserve">comentar brevemente que voy a presentar </w:t>
+      </w:r>
+      <w:r>
+        <w:t>la predicción</w:t>
+      </w:r>
+      <w:r>
+        <w:t xml:space="preserve"> de los </w:t>
+      </w:r>
+      <w:r>
+        <w:t>clientes que se van a dar de baja en los siguientes 2 meses</w:t>
+      </w:r>
+      <w:r>
+        <w:t xml:space="preserve"> para nuestra campaña de retención proactiva, con un </w:t>
+      </w:r>
+      <w:proofErr w:type="spellStart"/>
+      <w:r>
+        <w:t>dataset</w:t>
+      </w:r>
+      <w:proofErr w:type="spellEnd"/>
+      <w:r>
+        <w:t xml:space="preserve"> de 155 </w:t>
+      </w:r>
+      <w:proofErr w:type="spellStart"/>
+      <w:r>
+        <w:t>feautures</w:t>
+      </w:r>
+      <w:proofErr w:type="spellEnd"/>
+      <w:r>
+        <w:t xml:space="preserve"> y dataos </w:t>
+      </w:r>
+      <w:proofErr w:type="gramStart"/>
+      <w:r>
+        <w:t>desde</w:t>
+      </w:r>
+      <w:proofErr w:type="gramEnd"/>
+      <w:r>
+        <w:t xml:space="preserve"> enero de 2019 hasta julio de 2021.</w:t>
+      </w:r>
+    </w:p>
+    <w:p>
+      <w:pPr>
+        <w:pStyle w:val="Prrafodelista"/>
+        <w:ind w:left="1080"/>
+        <w:jc w:val="both"/>
+      </w:pPr>
+    </w:p>
+    <w:p>
+      <w:pPr>
+        <w:pStyle w:val="Prrafodelista"/>
+        <w:numPr>
+          <w:ilvl w:val="0"/>
+          <w:numId w:val="2"/>
+        </w:numPr>
+        <w:jc w:val="both"/>
+      </w:pPr>
+      <w:r>
+        <w:t>P</w:t>
+      </w:r>
+      <w:r>
+        <w:t>r</w:t>
+      </w:r>
+      <w:r>
+        <w:t>es</w:t>
+      </w:r>
+      <w:r>
+        <w:t>e</w:t>
+      </w:r>
+      <w:r>
+        <w:t>ntación del modelo:</w:t>
+      </w:r>
+      <w:r>
+        <w:t xml:space="preserve">  </w:t>
+      </w:r>
+      <w:r>
+        <w:t xml:space="preserve">Primero arranqué con un modelo sencillo de Árbol de Decisión, con fácil interpretabilidad, pero luego pasé al </w:t>
+      </w:r>
+      <w:r>
+        <w:t xml:space="preserve">Modelo </w:t>
       </w:r>
       <w:proofErr w:type="spellStart"/>
       <w:r>
@@ -83,7 +357,744 @@
       </w:r>
       <w:proofErr w:type="spellEnd"/>
       <w:r>
-        <w:t xml:space="preserve"> que la evidencia suele indicar que son mejores modelos para datos temporales. Para optimizar, </w:t>
+        <w:t xml:space="preserve"> que la evidencia suele indicar que son mejores modelos para datos temporales</w:t>
+      </w:r>
+      <w:r>
+        <w:t xml:space="preserve"> (no explicar que es un </w:t>
+      </w:r>
+      <w:proofErr w:type="spellStart"/>
+      <w:r>
+        <w:t>lgbm</w:t>
+      </w:r>
+      <w:proofErr w:type="spellEnd"/>
+      <w:r>
+        <w:t>, ya lo sabe Michelena)</w:t>
+      </w:r>
+      <w:r>
+        <w:t xml:space="preserve"> y en este </w:t>
+      </w:r>
+      <w:proofErr w:type="spellStart"/>
+      <w:r>
+        <w:t>dataset</w:t>
+      </w:r>
+      <w:proofErr w:type="spellEnd"/>
+      <w:r>
+        <w:t xml:space="preserve"> no fue la excepción</w:t>
+      </w:r>
+      <w:r>
+        <w:t>.</w:t>
+      </w:r>
+    </w:p>
+    <w:p>
+      <w:pPr>
+        <w:pStyle w:val="Prrafodelista"/>
+      </w:pPr>
+    </w:p>
+    <w:p>
+      <w:pPr>
+        <w:pStyle w:val="Prrafodelista"/>
+        <w:numPr>
+          <w:ilvl w:val="0"/>
+          <w:numId w:val="2"/>
+        </w:numPr>
+        <w:jc w:val="both"/>
+      </w:pPr>
+      <w:r>
+        <w:t>Para la búsqueda de los hiperparámetros óptimos, empecé con una búsqueda grillada, pero rápidamente pasé a una optimización bayesiana</w:t>
+      </w:r>
+      <w:r>
+        <w:t xml:space="preserve"> de 66 iteraciones</w:t>
+      </w:r>
+      <w:r>
+        <w:t xml:space="preserve"> que, a pesar de llevar más tiempo, </w:t>
+      </w:r>
+      <w:r>
+        <w:t xml:space="preserve">obtenía mejore ganancias internas. La BO era con un 5-fold </w:t>
+      </w:r>
+      <w:proofErr w:type="spellStart"/>
+      <w:r>
+        <w:t>cross</w:t>
+      </w:r>
+      <w:proofErr w:type="spellEnd"/>
+      <w:r>
+        <w:t xml:space="preserve"> validation, con junio de 2021 como mes de validación y julio como mes de testeo.</w:t>
+      </w:r>
+    </w:p>
+    <w:p>
+      <w:pPr>
+        <w:pStyle w:val="Prrafodelista"/>
+      </w:pPr>
+    </w:p>
+    <w:p>
+      <w:pPr>
+        <w:pStyle w:val="Prrafodelista"/>
+        <w:numPr>
+          <w:ilvl w:val="0"/>
+          <w:numId w:val="2"/>
+        </w:numPr>
+        <w:jc w:val="both"/>
+      </w:pPr>
+      <w:r>
+        <w:t xml:space="preserve">FE: </w:t>
+      </w:r>
+      <w:r>
+        <w:t xml:space="preserve">Del tratamiento del </w:t>
+      </w:r>
+      <w:proofErr w:type="spellStart"/>
+      <w:r>
+        <w:t>dataset</w:t>
+      </w:r>
+      <w:proofErr w:type="spellEnd"/>
+      <w:r>
+        <w:t>, p</w:t>
+      </w:r>
+      <w:r>
+        <w:t xml:space="preserve">rimero usé un modelo base con </w:t>
+      </w:r>
+      <w:r>
+        <w:t>sólo</w:t>
+      </w:r>
+      <w:r>
+        <w:t xml:space="preserve"> los últimas</w:t>
+      </w:r>
+      <w:r>
+        <w:t xml:space="preserve"> 6 meses,</w:t>
+      </w:r>
+      <w:r>
+        <w:t xml:space="preserve"> y </w:t>
+      </w:r>
+      <w:r>
+        <w:t xml:space="preserve">feauture </w:t>
+      </w:r>
+      <w:proofErr w:type="spellStart"/>
+      <w:r>
+        <w:t>engineering</w:t>
+      </w:r>
+      <w:proofErr w:type="spellEnd"/>
+      <w:r>
+        <w:t xml:space="preserve"> de variables his</w:t>
+      </w:r>
+      <w:r>
+        <w:t>tó</w:t>
+      </w:r>
+      <w:r>
+        <w:t>ricas con 6</w:t>
+      </w:r>
+      <w:r>
+        <w:t>.</w:t>
+      </w:r>
+      <w:r>
+        <w:t xml:space="preserve"> Aquí, la optimización bayesiana con 5 semillas distintas me daba una ganancia máxima cercana a los $150m</w:t>
+      </w:r>
+      <w:r>
+        <w:t>, y en los datos observados de septiembre cerca de $130m</w:t>
+      </w:r>
+      <w:r>
+        <w:t xml:space="preserve">. Intenté corregir el data drifting de las variables monetarias ajustando por inflación, pero no conseguí mejoras significativas (no implica que en un futuro, con inflación creciente, sea un problema a tratar). </w:t>
+      </w:r>
+    </w:p>
+    <w:p>
+      <w:pPr>
+        <w:pStyle w:val="Prrafodelista"/>
+      </w:pPr>
+    </w:p>
+    <w:p>
+      <w:pPr>
+        <w:pStyle w:val="Prrafodelista"/>
+        <w:numPr>
+          <w:ilvl w:val="0"/>
+          <w:numId w:val="2"/>
+        </w:numPr>
+        <w:jc w:val="both"/>
+      </w:pPr>
+      <w:r>
+        <w:t>Pero gracias a experimentación propia y de colegas, aprendí que a mayo</w:t>
+      </w:r>
+      <w:r>
+        <w:t>r cantidad de datos/meses (expansión “a lo largo”) y de procesamiento/</w:t>
+      </w:r>
+      <w:proofErr w:type="spellStart"/>
+      <w:r>
+        <w:t>feautures</w:t>
+      </w:r>
+      <w:proofErr w:type="spellEnd"/>
+      <w:r>
+        <w:t xml:space="preserve"> (“a lo ancho”) logro mejores resultados.</w:t>
+      </w:r>
+      <w:r>
+        <w:t xml:space="preserve"> Por lo tanto, utilicé todos los meses desde enero de 2019 EXCEPTO los de los peores meses de la pandemia/cuarentena de entre marzo y julio de 2020, donde había mayor proporción de variables rotas o nulos o ceros o cambios de comportamientos distinto al patrón normal. Para las columnas, </w:t>
+      </w:r>
+      <w:r>
+        <w:t xml:space="preserve">realicé los </w:t>
+      </w:r>
+      <w:proofErr w:type="spellStart"/>
+      <w:r>
+        <w:t>Lags</w:t>
+      </w:r>
+      <w:proofErr w:type="spellEnd"/>
+      <w:r>
+        <w:t xml:space="preserve"> 1, 3, 6; el Delta 1; la media móvil de 6 meses; tendencia lineal de 7 meses; agregué la columna '</w:t>
+      </w:r>
+      <w:proofErr w:type="spellStart"/>
+      <w:r>
+        <w:t>total_mcaja</w:t>
+      </w:r>
+      <w:proofErr w:type="spellEnd"/>
+      <w:r>
+        <w:t>' como la suma de mcaja_ahorro'+'</w:t>
+      </w:r>
+      <w:proofErr w:type="spellStart"/>
+      <w:r>
+        <w:t>mcuenta_corriente</w:t>
+      </w:r>
+      <w:proofErr w:type="spellEnd"/>
+      <w:r>
+        <w:t>' +'minversiones1'+minversiones2'+'mcaja_ahorro_adicional'+'mcaja_ahorro_dolares'+'mcuenta_corriente_adicional'+'mcuentas_saldo'+'mcuenta_debitos_automatic</w:t>
+      </w:r>
+      <w:r>
+        <w:lastRenderedPageBreak/>
+        <w:t xml:space="preserve">os"; y saqué las columnas con más de 50% de nulos. Quedaron </w:t>
+      </w:r>
+      <w:r>
+        <w:t xml:space="preserve">en total </w:t>
+      </w:r>
+      <w:r>
+        <w:t xml:space="preserve">arriba de 1000 columnas. </w:t>
+      </w:r>
+    </w:p>
+    <w:p>
+      <w:pPr>
+        <w:pStyle w:val="Prrafodelista"/>
+      </w:pPr>
+    </w:p>
+    <w:p>
+      <w:pPr>
+        <w:pStyle w:val="Prrafodelista"/>
+        <w:numPr>
+          <w:ilvl w:val="0"/>
+          <w:numId w:val="2"/>
+        </w:numPr>
+        <w:jc w:val="both"/>
+      </w:pPr>
+      <w:proofErr w:type="gramStart"/>
+      <w:r>
+        <w:t>L</w:t>
+      </w:r>
+      <w:r>
+        <w:t xml:space="preserve">as salidas de las bayesianas de este nuevo modelo </w:t>
+      </w:r>
+      <w:r>
+        <w:t>con una semilla ya me daba</w:t>
+      </w:r>
+      <w:proofErr w:type="gramEnd"/>
+      <w:r>
+        <w:t xml:space="preserve"> pico de</w:t>
+      </w:r>
+      <w:r>
+        <w:t xml:space="preserve"> casi</w:t>
+      </w:r>
+      <w:r>
+        <w:t xml:space="preserve"> $165m de ganancia</w:t>
+      </w:r>
+      <w:r>
+        <w:t>, y en los datos observados de septiembre cerca de $120m</w:t>
+      </w:r>
+      <w:r>
+        <w:t>.</w:t>
+      </w:r>
+      <w:r>
+        <w:t xml:space="preserve"> Los hiperparámetros de la mejor iteración (la 62) fueron: </w:t>
+      </w:r>
+    </w:p>
+    <w:p>
+      <w:pPr>
+        <w:pStyle w:val="Prrafodelista"/>
+      </w:pPr>
+    </w:p>
+    <w:tbl>
+      <w:tblPr>
+        <w:tblW w:w="6658" w:type="dxa"/>
+        <w:tblCellMar>
+          <w:left w:w="70" w:type="dxa"/>
+          <w:right w:w="70" w:type="dxa"/>
+        </w:tblCellMar>
+        <w:tblLook w:val="04A0" w:firstRow="1" w:lastRow="0" w:firstColumn="1" w:lastColumn="0" w:noHBand="0" w:noVBand="1"/>
+      </w:tblPr>
+      <w:tblGrid>
+        <w:gridCol w:w="2095"/>
+        <w:gridCol w:w="1983"/>
+        <w:gridCol w:w="1217"/>
+        <w:gridCol w:w="1710"/>
+      </w:tblGrid>
+      <w:tr>
+        <w:trPr>
+          <w:trHeight w:val="300"/>
+        </w:trPr>
+        <w:tc>
+          <w:tcPr>
+            <w:tcW w:w="1985" w:type="dxa"/>
+            <w:tcBorders>
+              <w:top w:val="nil"/>
+              <w:left w:val="nil"/>
+              <w:bottom w:val="nil"/>
+              <w:right w:val="nil"/>
+            </w:tcBorders>
+            <w:shd w:val="clear" w:color="auto" w:fill="auto"/>
+            <w:noWrap/>
+            <w:vAlign w:val="bottom"/>
+            <w:hideMark/>
+          </w:tcPr>
+          <w:tbl>
+            <w:tblPr>
+              <w:tblW w:w="1405" w:type="dxa"/>
+              <w:tblCellMar>
+                <w:left w:w="70" w:type="dxa"/>
+                <w:right w:w="70" w:type="dxa"/>
+              </w:tblCellMar>
+              <w:tblLook w:val="04A0" w:firstRow="1" w:lastRow="0" w:firstColumn="1" w:lastColumn="0" w:noHBand="0" w:noVBand="1"/>
+            </w:tblPr>
+            <w:tblGrid>
+              <w:gridCol w:w="1515"/>
+            </w:tblGrid>
+            <w:tr>
+              <w:trPr>
+                <w:trHeight w:val="300"/>
+              </w:trPr>
+              <w:tc>
+                <w:tcPr>
+                  <w:tcW w:w="1405" w:type="dxa"/>
+                  <w:tcBorders>
+                    <w:top w:val="nil"/>
+                    <w:left w:val="nil"/>
+                    <w:bottom w:val="nil"/>
+                    <w:right w:val="nil"/>
+                  </w:tcBorders>
+                  <w:shd w:val="clear" w:color="auto" w:fill="auto"/>
+                  <w:noWrap/>
+                  <w:vAlign w:val="bottom"/>
+                  <w:hideMark/>
+                </w:tcPr>
+                <w:p>
+                  <w:pPr>
+                    <w:spacing w:after="0" w:line="240" w:lineRule="auto"/>
+                    <w:rPr>
+                      <w:rFonts w:ascii="Calibri" w:eastAsia="Times New Roman" w:hAnsi="Calibri" w:cs="Calibri"/>
+                      <w:color w:val="000000"/>
+                      <w:kern w:val="0"/>
+                      <w:lang w:eastAsia="es-AR"/>
+                      <w14:ligatures w14:val="none"/>
+                    </w:rPr>
+                  </w:pPr>
+                  <w:proofErr w:type="spellStart"/>
+                  <w:r>
+                    <w:rPr>
+                      <w:rFonts w:ascii="Calibri" w:eastAsia="Times New Roman" w:hAnsi="Calibri" w:cs="Calibri"/>
+                      <w:color w:val="000000"/>
+                      <w:kern w:val="0"/>
+                      <w:lang w:eastAsia="es-AR"/>
+                      <w14:ligatures w14:val="none"/>
+                    </w:rPr>
+                    <w:t>num_iterations</w:t>
+                  </w:r>
+                  <w:proofErr w:type="spellEnd"/>
+                </w:p>
+              </w:tc>
+            </w:tr>
+            <w:tr>
+              <w:trPr>
+                <w:trHeight w:val="300"/>
+              </w:trPr>
+              <w:tc>
+                <w:tcPr>
+                  <w:tcW w:w="1405" w:type="dxa"/>
+                  <w:tcBorders>
+                    <w:top w:val="nil"/>
+                    <w:left w:val="nil"/>
+                    <w:bottom w:val="nil"/>
+                    <w:right w:val="nil"/>
+                  </w:tcBorders>
+                  <w:shd w:val="clear" w:color="000000" w:fill="E2EFDA"/>
+                  <w:noWrap/>
+                  <w:vAlign w:val="bottom"/>
+                  <w:hideMark/>
+                </w:tcPr>
+                <w:p>
+                  <w:pPr>
+                    <w:spacing w:after="0" w:line="240" w:lineRule="auto"/>
+                    <w:jc w:val="right"/>
+                    <w:rPr>
+                      <w:rFonts w:ascii="Calibri" w:eastAsia="Times New Roman" w:hAnsi="Calibri" w:cs="Calibri"/>
+                      <w:b/>
+                      <w:bCs/>
+                      <w:color w:val="000000"/>
+                      <w:kern w:val="0"/>
+                      <w:lang w:eastAsia="es-AR"/>
+                      <w14:ligatures w14:val="none"/>
+                    </w:rPr>
+                  </w:pPr>
+                  <w:r>
+                    <w:rPr>
+                      <w:rFonts w:ascii="Calibri" w:eastAsia="Times New Roman" w:hAnsi="Calibri" w:cs="Calibri"/>
+                      <w:b/>
+                      <w:bCs/>
+                      <w:color w:val="000000"/>
+                      <w:kern w:val="0"/>
+                      <w:lang w:eastAsia="es-AR"/>
+                      <w14:ligatures w14:val="none"/>
+                    </w:rPr>
+                    <w:t>1213</w:t>
+                  </w:r>
+                </w:p>
+              </w:tc>
+            </w:tr>
+          </w:tbl>
+          <w:p>
+            <w:pPr>
+              <w:spacing w:after="0" w:line="240" w:lineRule="auto"/>
+              <w:rPr>
+                <w:rFonts w:ascii="Calibri" w:eastAsia="Times New Roman" w:hAnsi="Calibri" w:cs="Calibri"/>
+                <w:color w:val="000000"/>
+                <w:kern w:val="0"/>
+                <w:lang w:eastAsia="es-AR"/>
+                <w14:ligatures w14:val="none"/>
+              </w:rPr>
+            </w:pPr>
+            <w:proofErr w:type="spellStart"/>
+            <w:r>
+              <w:rPr>
+                <w:rFonts w:ascii="Calibri" w:eastAsia="Times New Roman" w:hAnsi="Calibri" w:cs="Calibri"/>
+                <w:color w:val="000000"/>
+                <w:kern w:val="0"/>
+                <w:lang w:eastAsia="es-AR"/>
+                <w14:ligatures w14:val="none"/>
+              </w:rPr>
+              <w:t>learning_rate</w:t>
+            </w:r>
+            <w:proofErr w:type="spellEnd"/>
+          </w:p>
+        </w:tc>
+        <w:tc>
+          <w:tcPr>
+            <w:tcW w:w="1873" w:type="dxa"/>
+            <w:tcBorders>
+              <w:top w:val="nil"/>
+              <w:left w:val="nil"/>
+              <w:bottom w:val="nil"/>
+              <w:right w:val="nil"/>
+            </w:tcBorders>
+            <w:shd w:val="clear" w:color="auto" w:fill="auto"/>
+            <w:noWrap/>
+            <w:vAlign w:val="bottom"/>
+            <w:hideMark/>
+          </w:tcPr>
+          <w:p>
+            <w:pPr>
+              <w:spacing w:after="0" w:line="240" w:lineRule="auto"/>
+              <w:rPr>
+                <w:rFonts w:ascii="Calibri" w:eastAsia="Times New Roman" w:hAnsi="Calibri" w:cs="Calibri"/>
+                <w:color w:val="000000"/>
+                <w:kern w:val="0"/>
+                <w:lang w:eastAsia="es-AR"/>
+                <w14:ligatures w14:val="none"/>
+              </w:rPr>
+            </w:pPr>
+            <w:proofErr w:type="spellStart"/>
+            <w:r>
+              <w:rPr>
+                <w:rFonts w:ascii="Calibri" w:eastAsia="Times New Roman" w:hAnsi="Calibri" w:cs="Calibri"/>
+                <w:color w:val="000000"/>
+                <w:kern w:val="0"/>
+                <w:lang w:eastAsia="es-AR"/>
+                <w14:ligatures w14:val="none"/>
+              </w:rPr>
+              <w:t>feature_fraction</w:t>
+            </w:r>
+            <w:proofErr w:type="spellEnd"/>
+          </w:p>
+        </w:tc>
+        <w:tc>
+          <w:tcPr>
+            <w:tcW w:w="1200" w:type="dxa"/>
+            <w:tcBorders>
+              <w:top w:val="nil"/>
+              <w:left w:val="nil"/>
+              <w:bottom w:val="nil"/>
+              <w:right w:val="nil"/>
+            </w:tcBorders>
+            <w:shd w:val="clear" w:color="auto" w:fill="auto"/>
+            <w:noWrap/>
+            <w:vAlign w:val="bottom"/>
+            <w:hideMark/>
+          </w:tcPr>
+          <w:p>
+            <w:pPr>
+              <w:spacing w:after="0" w:line="240" w:lineRule="auto"/>
+              <w:rPr>
+                <w:rFonts w:ascii="Calibri" w:eastAsia="Times New Roman" w:hAnsi="Calibri" w:cs="Calibri"/>
+                <w:color w:val="000000"/>
+                <w:kern w:val="0"/>
+                <w:lang w:eastAsia="es-AR"/>
+                <w14:ligatures w14:val="none"/>
+              </w:rPr>
+            </w:pPr>
+            <w:proofErr w:type="spellStart"/>
+            <w:r>
+              <w:rPr>
+                <w:rFonts w:ascii="Calibri" w:eastAsia="Times New Roman" w:hAnsi="Calibri" w:cs="Calibri"/>
+                <w:color w:val="000000"/>
+                <w:kern w:val="0"/>
+                <w:lang w:eastAsia="es-AR"/>
+                <w14:ligatures w14:val="none"/>
+              </w:rPr>
+              <w:t>num_leaves</w:t>
+            </w:r>
+            <w:proofErr w:type="spellEnd"/>
+          </w:p>
+        </w:tc>
+        <w:tc>
+          <w:tcPr>
+            <w:tcW w:w="1600" w:type="dxa"/>
+            <w:tcBorders>
+              <w:top w:val="nil"/>
+              <w:left w:val="nil"/>
+              <w:bottom w:val="nil"/>
+              <w:right w:val="nil"/>
+            </w:tcBorders>
+            <w:shd w:val="clear" w:color="auto" w:fill="auto"/>
+            <w:noWrap/>
+            <w:vAlign w:val="bottom"/>
+            <w:hideMark/>
+          </w:tcPr>
+          <w:p>
+            <w:pPr>
+              <w:spacing w:after="0" w:line="240" w:lineRule="auto"/>
+              <w:rPr>
+                <w:rFonts w:ascii="Calibri" w:eastAsia="Times New Roman" w:hAnsi="Calibri" w:cs="Calibri"/>
+                <w:color w:val="000000"/>
+                <w:kern w:val="0"/>
+                <w:lang w:eastAsia="es-AR"/>
+                <w14:ligatures w14:val="none"/>
+              </w:rPr>
+            </w:pPr>
+            <w:proofErr w:type="spellStart"/>
+            <w:r>
+              <w:rPr>
+                <w:rFonts w:ascii="Calibri" w:eastAsia="Times New Roman" w:hAnsi="Calibri" w:cs="Calibri"/>
+                <w:color w:val="000000"/>
+                <w:kern w:val="0"/>
+                <w:lang w:eastAsia="es-AR"/>
+                <w14:ligatures w14:val="none"/>
+              </w:rPr>
+              <w:t>min_data_in_leaf</w:t>
+            </w:r>
+            <w:proofErr w:type="spellEnd"/>
+          </w:p>
+        </w:tc>
+      </w:tr>
+      <w:tr>
+        <w:trPr>
+          <w:trHeight w:val="300"/>
+        </w:trPr>
+        <w:tc>
+          <w:tcPr>
+            <w:tcW w:w="1985" w:type="dxa"/>
+            <w:tcBorders>
+              <w:top w:val="nil"/>
+              <w:left w:val="nil"/>
+              <w:bottom w:val="nil"/>
+              <w:right w:val="nil"/>
+            </w:tcBorders>
+            <w:shd w:val="clear" w:color="000000" w:fill="E2EFDA"/>
+            <w:noWrap/>
+            <w:vAlign w:val="bottom"/>
+            <w:hideMark/>
+          </w:tcPr>
+          <w:p>
+            <w:pPr>
+              <w:spacing w:after="0" w:line="240" w:lineRule="auto"/>
+              <w:rPr>
+                <w:rFonts w:ascii="Calibri" w:eastAsia="Times New Roman" w:hAnsi="Calibri" w:cs="Calibri"/>
+                <w:b/>
+                <w:bCs/>
+                <w:color w:val="000000"/>
+                <w:kern w:val="0"/>
+                <w:lang w:eastAsia="es-AR"/>
+                <w14:ligatures w14:val="none"/>
+              </w:rPr>
+            </w:pPr>
+            <w:r>
+              <w:rPr>
+                <w:rFonts w:ascii="Calibri" w:eastAsia="Times New Roman" w:hAnsi="Calibri" w:cs="Calibri"/>
+                <w:b/>
+                <w:bCs/>
+                <w:color w:val="000000"/>
+                <w:kern w:val="0"/>
+                <w:lang w:eastAsia="es-AR"/>
+                <w14:ligatures w14:val="none"/>
+              </w:rPr>
+              <w:t>0.0292608373298842</w:t>
+            </w:r>
+          </w:p>
+        </w:tc>
+        <w:tc>
+          <w:tcPr>
+            <w:tcW w:w="1873" w:type="dxa"/>
+            <w:tcBorders>
+              <w:top w:val="nil"/>
+              <w:left w:val="nil"/>
+              <w:bottom w:val="nil"/>
+              <w:right w:val="nil"/>
+            </w:tcBorders>
+            <w:shd w:val="clear" w:color="000000" w:fill="E2EFDA"/>
+            <w:noWrap/>
+            <w:vAlign w:val="bottom"/>
+            <w:hideMark/>
+          </w:tcPr>
+          <w:p>
+            <w:pPr>
+              <w:spacing w:after="0" w:line="240" w:lineRule="auto"/>
+              <w:rPr>
+                <w:rFonts w:ascii="Calibri" w:eastAsia="Times New Roman" w:hAnsi="Calibri" w:cs="Calibri"/>
+                <w:b/>
+                <w:bCs/>
+                <w:color w:val="000000"/>
+                <w:kern w:val="0"/>
+                <w:lang w:eastAsia="es-AR"/>
+                <w14:ligatures w14:val="none"/>
+              </w:rPr>
+            </w:pPr>
+            <w:r>
+              <w:rPr>
+                <w:rFonts w:ascii="Calibri" w:eastAsia="Times New Roman" w:hAnsi="Calibri" w:cs="Calibri"/>
+                <w:b/>
+                <w:bCs/>
+                <w:color w:val="000000"/>
+                <w:kern w:val="0"/>
+                <w:lang w:eastAsia="es-AR"/>
+                <w14:ligatures w14:val="none"/>
+              </w:rPr>
+              <w:t>0.136781998386116</w:t>
+            </w:r>
+          </w:p>
+        </w:tc>
+        <w:tc>
+          <w:tcPr>
+            <w:tcW w:w="1200" w:type="dxa"/>
+            <w:tcBorders>
+              <w:top w:val="nil"/>
+              <w:left w:val="nil"/>
+              <w:bottom w:val="nil"/>
+              <w:right w:val="nil"/>
+            </w:tcBorders>
+            <w:shd w:val="clear" w:color="000000" w:fill="E2EFDA"/>
+            <w:noWrap/>
+            <w:vAlign w:val="bottom"/>
+            <w:hideMark/>
+          </w:tcPr>
+          <w:p>
+            <w:pPr>
+              <w:spacing w:after="0" w:line="240" w:lineRule="auto"/>
+              <w:jc w:val="right"/>
+              <w:rPr>
+                <w:rFonts w:ascii="Calibri" w:eastAsia="Times New Roman" w:hAnsi="Calibri" w:cs="Calibri"/>
+                <w:b/>
+                <w:bCs/>
+                <w:color w:val="000000"/>
+                <w:kern w:val="0"/>
+                <w:lang w:eastAsia="es-AR"/>
+                <w14:ligatures w14:val="none"/>
+              </w:rPr>
+            </w:pPr>
+            <w:r>
+              <w:rPr>
+                <w:rFonts w:ascii="Calibri" w:eastAsia="Times New Roman" w:hAnsi="Calibri" w:cs="Calibri"/>
+                <w:b/>
+                <w:bCs/>
+                <w:color w:val="000000"/>
+                <w:kern w:val="0"/>
+                <w:lang w:eastAsia="es-AR"/>
+                <w14:ligatures w14:val="none"/>
+              </w:rPr>
+              <w:t>342</w:t>
+            </w:r>
+          </w:p>
+        </w:tc>
+        <w:tc>
+          <w:tcPr>
+            <w:tcW w:w="1600" w:type="dxa"/>
+            <w:tcBorders>
+              <w:top w:val="nil"/>
+              <w:left w:val="nil"/>
+              <w:bottom w:val="nil"/>
+              <w:right w:val="nil"/>
+            </w:tcBorders>
+            <w:shd w:val="clear" w:color="000000" w:fill="E2EFDA"/>
+            <w:noWrap/>
+            <w:vAlign w:val="bottom"/>
+            <w:hideMark/>
+          </w:tcPr>
+          <w:p>
+            <w:pPr>
+              <w:spacing w:after="0" w:line="240" w:lineRule="auto"/>
+              <w:jc w:val="right"/>
+              <w:rPr>
+                <w:rFonts w:ascii="Calibri" w:eastAsia="Times New Roman" w:hAnsi="Calibri" w:cs="Calibri"/>
+                <w:b/>
+                <w:bCs/>
+                <w:color w:val="000000"/>
+                <w:kern w:val="0"/>
+                <w:lang w:eastAsia="es-AR"/>
+                <w14:ligatures w14:val="none"/>
+              </w:rPr>
+            </w:pPr>
+            <w:r>
+              <w:rPr>
+                <w:rFonts w:ascii="Calibri" w:eastAsia="Times New Roman" w:hAnsi="Calibri" w:cs="Calibri"/>
+                <w:b/>
+                <w:bCs/>
+                <w:color w:val="000000"/>
+                <w:kern w:val="0"/>
+                <w:lang w:eastAsia="es-AR"/>
+                <w14:ligatures w14:val="none"/>
+              </w:rPr>
+              <w:t>43158</w:t>
+            </w:r>
+          </w:p>
+        </w:tc>
+      </w:tr>
+    </w:tbl>
+    <w:p>
+      <w:pPr>
+        <w:jc w:val="both"/>
+      </w:pPr>
+    </w:p>
+    <w:p>
+      <w:pPr>
+        <w:jc w:val="both"/>
+      </w:pPr>
+      <w:r>
+        <w:t xml:space="preserve">Este proceso, en una </w:t>
+      </w:r>
+      <w:proofErr w:type="spellStart"/>
+      <w:r>
+        <w:t>vm</w:t>
+      </w:r>
+      <w:proofErr w:type="spellEnd"/>
+      <w:r>
+        <w:t xml:space="preserve"> de 256gb de RAM demoró aproximadamente 6 días.</w:t>
+      </w:r>
+    </w:p>
+    <w:p>
+      <w:pPr>
+        <w:pStyle w:val="Prrafodelista"/>
+        <w:numPr>
+          <w:ilvl w:val="0"/>
+          <w:numId w:val="2"/>
+        </w:numPr>
+        <w:jc w:val="both"/>
+      </w:pPr>
+      <w:r>
+        <w:t xml:space="preserve">Luego, de acuerdo a experimentación de colegas, descubrieron un hallazgo interesantísimo: si se hacía un ensamble de un mismo modelo pero que sólo se variaban las semillas, entonces la solución terminaba siendo de mejor media y mucha menor varianza. Por lo que, del mejor </w:t>
       </w:r>
       <w:proofErr w:type="spellStart"/>
       <w:r>
@@ -91,73 +1102,75 @@
       </w:r>
       <w:proofErr w:type="spellEnd"/>
       <w:r>
-        <w:t xml:space="preserve"> con parámetros </w:t>
-      </w:r>
-      <w:proofErr w:type="spellStart"/>
-      <w:r>
-        <w:t>xx</w:t>
-      </w:r>
-      <w:proofErr w:type="spellEnd"/>
-      <w:r>
-        <w:t xml:space="preserve">. </w:t>
-      </w:r>
-    </w:p>
-    <w:p>
-      <w:pPr>
-        <w:pStyle w:val="Prrafodelista"/>
+        <w:t xml:space="preserve"> del modelo con la primera semilla que experimenté, probé después con 100 semillas aleatorias, y a ellas les realicé el promedio</w:t>
+      </w:r>
+      <w:r>
+        <w:t xml:space="preserve"> del score/probabilidad</w:t>
+      </w:r>
+      <w:r>
+        <w:t xml:space="preserve"> de las 100 salidas.</w:t>
+      </w:r>
+      <w:r>
+        <w:t xml:space="preserve"> Ello, con 10.000 envíos (donde siempre me daba el pico en los datos observados), me terminó dando un score de $130m en los datos observados de septiembre, corroborando la hipótesis de las colegas. A considerar, armar este “</w:t>
+      </w:r>
+      <w:proofErr w:type="spellStart"/>
+      <w:r>
+        <w:t>semillerío</w:t>
+      </w:r>
+      <w:proofErr w:type="spellEnd"/>
+      <w:r>
+        <w:t xml:space="preserve">” demoró otros </w:t>
+      </w:r>
+      <w:r>
+        <w:t>5</w:t>
+      </w:r>
+      <w:r>
+        <w:t xml:space="preserve"> días.</w:t>
+      </w:r>
+    </w:p>
+    <w:p>
+      <w:pPr>
+        <w:pStyle w:val="Prrafodelista"/>
+        <w:ind w:left="1080"/>
         <w:jc w:val="both"/>
       </w:pPr>
-      <w:r>
-        <w:t xml:space="preserve">FE:  Primero usé un modelo base con pocos meses, y algunos </w:t>
-      </w:r>
-      <w:proofErr w:type="spellStart"/>
-      <w:r>
-        <w:t>lags</w:t>
-      </w:r>
-      <w:proofErr w:type="spellEnd"/>
-      <w:r>
-        <w:t xml:space="preserve"> de </w:t>
-      </w:r>
-      <w:proofErr w:type="spellStart"/>
-      <w:r>
-        <w:t>xxx</w:t>
-      </w:r>
-      <w:proofErr w:type="spellEnd"/>
-      <w:r>
-        <w:t xml:space="preserve"> columnas. Luego lo amplié a </w:t>
-      </w:r>
-      <w:proofErr w:type="spellStart"/>
-      <w:r>
-        <w:t>mas</w:t>
-      </w:r>
-      <w:proofErr w:type="spellEnd"/>
-      <w:r>
-        <w:t xml:space="preserve"> columnas, y más feauture </w:t>
-      </w:r>
-      <w:proofErr w:type="spellStart"/>
-      <w:r>
-        <w:t>engineering</w:t>
-      </w:r>
-      <w:proofErr w:type="spellEnd"/>
-      <w:r>
-        <w:t>, porque a más datos y procesamiento, la evidencia empírica suele indicar que son mejores modelos. De hecho, las salidas de las bayesianas de este nuevo modelo con x meses y x cantidad de columnas terminó dándome una ganancia adicional de x millones.</w:t>
-      </w:r>
-    </w:p>
-    <w:p>
-      <w:pPr>
-        <w:pStyle w:val="Prrafodelista"/>
+    </w:p>
+    <w:p>
+      <w:pPr>
+        <w:pStyle w:val="Prrafodelista"/>
+        <w:numPr>
+          <w:ilvl w:val="0"/>
+          <w:numId w:val="2"/>
+        </w:numPr>
         <w:jc w:val="both"/>
       </w:pPr>
       <w:r>
-        <w:t xml:space="preserve">Luego, de acuerdo a experimentación de colegas, descubrieron un hallazgo interesantísimo: si se hacía un ensamble de un mismo modelo pero que sólo se variaban las semillas, entonces la solución terminaba siendo de mejor media y mucha menor varianza. Por lo que, del mejor </w:t>
-      </w:r>
-      <w:proofErr w:type="spellStart"/>
-      <w:r>
-        <w:t>bo</w:t>
-      </w:r>
-      <w:proofErr w:type="spellEnd"/>
-      <w:r>
-        <w:t xml:space="preserve"> del modelo con la primera semilla que experimenté, probé después con 100 semillas aleatorias, y a ellas les realicé el promedio de las 100 salidas. </w:t>
+        <w:t>En síntesis, creo haber llegado a un modelo muy trabajado en cantidad de datos, procesamientos y</w:t>
+      </w:r>
+      <w:r>
+        <w:t xml:space="preserve"> </w:t>
+      </w:r>
+      <w:r>
+        <w:t>reducción de la varianza, y llegado a una ganancia interesante de terminar aplicándose. Como desventaja, pienso que el tiempo de demora</w:t>
+      </w:r>
+      <w:r>
+        <w:t xml:space="preserve"> en el procesamiento y en el </w:t>
+      </w:r>
+      <w:proofErr w:type="spellStart"/>
+      <w:r>
+        <w:t>semillerío</w:t>
+      </w:r>
+      <w:proofErr w:type="spellEnd"/>
+      <w:r>
+        <w:t xml:space="preserve"> se tiene que considerar si se pone en producción para arrancar rápidamente a principio de cada mes, pero sino se puede hacer un “</w:t>
+      </w:r>
+      <w:proofErr w:type="spellStart"/>
+      <w:r>
+        <w:t>undersampling</w:t>
+      </w:r>
+      <w:proofErr w:type="spellEnd"/>
+      <w:r>
+        <w:t>” a costa de perder un poco de ganancia, pero no perder todo el trabajo hecho y ganar más tiempo. Muchas gracias.</w:t>
       </w:r>
     </w:p>
     <w:sectPr>
@@ -285,8 +1298,100 @@
       </w:rPr>
     </w:lvl>
   </w:abstractNum>
+  <w:abstractNum w:abstractNumId="1" w15:restartNumberingAfterBreak="0">
+    <w:nsid w:val="550F7ACC"/>
+    <w:multiLevelType w:val="hybridMultilevel"/>
+    <w:tmpl w:val="E0D4C3E2"/>
+    <w:lvl w:ilvl="0" w:tplc="8B16331A">
+      <w:start w:val="1"/>
+      <w:numFmt w:val="decimal"/>
+      <w:lvlText w:val="%1)"/>
+      <w:lvlJc w:val="left"/>
+      <w:pPr>
+        <w:ind w:left="1080" w:hanging="360"/>
+      </w:pPr>
+      <w:rPr>
+        <w:rFonts w:hint="default"/>
+      </w:rPr>
+    </w:lvl>
+    <w:lvl w:ilvl="1" w:tplc="2C0A0019" w:tentative="1">
+      <w:start w:val="1"/>
+      <w:numFmt w:val="lowerLetter"/>
+      <w:lvlText w:val="%2."/>
+      <w:lvlJc w:val="left"/>
+      <w:pPr>
+        <w:ind w:left="1800" w:hanging="360"/>
+      </w:pPr>
+    </w:lvl>
+    <w:lvl w:ilvl="2" w:tplc="2C0A001B" w:tentative="1">
+      <w:start w:val="1"/>
+      <w:numFmt w:val="lowerRoman"/>
+      <w:lvlText w:val="%3."/>
+      <w:lvlJc w:val="right"/>
+      <w:pPr>
+        <w:ind w:left="2520" w:hanging="180"/>
+      </w:pPr>
+    </w:lvl>
+    <w:lvl w:ilvl="3" w:tplc="2C0A000F" w:tentative="1">
+      <w:start w:val="1"/>
+      <w:numFmt w:val="decimal"/>
+      <w:lvlText w:val="%4."/>
+      <w:lvlJc w:val="left"/>
+      <w:pPr>
+        <w:ind w:left="3240" w:hanging="360"/>
+      </w:pPr>
+    </w:lvl>
+    <w:lvl w:ilvl="4" w:tplc="2C0A0019" w:tentative="1">
+      <w:start w:val="1"/>
+      <w:numFmt w:val="lowerLetter"/>
+      <w:lvlText w:val="%5."/>
+      <w:lvlJc w:val="left"/>
+      <w:pPr>
+        <w:ind w:left="3960" w:hanging="360"/>
+      </w:pPr>
+    </w:lvl>
+    <w:lvl w:ilvl="5" w:tplc="2C0A001B" w:tentative="1">
+      <w:start w:val="1"/>
+      <w:numFmt w:val="lowerRoman"/>
+      <w:lvlText w:val="%6."/>
+      <w:lvlJc w:val="right"/>
+      <w:pPr>
+        <w:ind w:left="4680" w:hanging="180"/>
+      </w:pPr>
+    </w:lvl>
+    <w:lvl w:ilvl="6" w:tplc="2C0A000F" w:tentative="1">
+      <w:start w:val="1"/>
+      <w:numFmt w:val="decimal"/>
+      <w:lvlText w:val="%7."/>
+      <w:lvlJc w:val="left"/>
+      <w:pPr>
+        <w:ind w:left="5400" w:hanging="360"/>
+      </w:pPr>
+    </w:lvl>
+    <w:lvl w:ilvl="7" w:tplc="2C0A0019" w:tentative="1">
+      <w:start w:val="1"/>
+      <w:numFmt w:val="lowerLetter"/>
+      <w:lvlText w:val="%8."/>
+      <w:lvlJc w:val="left"/>
+      <w:pPr>
+        <w:ind w:left="6120" w:hanging="360"/>
+      </w:pPr>
+    </w:lvl>
+    <w:lvl w:ilvl="8" w:tplc="2C0A001B" w:tentative="1">
+      <w:start w:val="1"/>
+      <w:numFmt w:val="lowerRoman"/>
+      <w:lvlText w:val="%9."/>
+      <w:lvlJc w:val="right"/>
+      <w:pPr>
+        <w:ind w:left="6840" w:hanging="180"/>
+      </w:pPr>
+    </w:lvl>
+  </w:abstractNum>
   <w:num w:numId="1" w16cid:durableId="2133673662">
     <w:abstractNumId w:val="0"/>
+  </w:num>
+  <w:num w:numId="2" w16cid:durableId="1194997401">
+    <w:abstractNumId w:val="1"/>
   </w:num>
 </w:numbering>
 </file>

</xml_diff>

<commit_message>
Update ideas video michelina
</commit_message>
<xml_diff>
--- a/German/Clase 15/Ideas videos michelina.docx
+++ b/German/Clase 15/Ideas videos michelina.docx
@@ -1171,6 +1171,66 @@
       <w:proofErr w:type="spellEnd"/>
       <w:r>
         <w:t>” a costa de perder un poco de ganancia, pero no perder todo el trabajo hecho y ganar más tiempo. Muchas gracias.</w:t>
+      </w:r>
+    </w:p>
+    <w:p>
+      <w:pPr>
+        <w:pStyle w:val="Prrafodelista"/>
+      </w:pPr>
+    </w:p>
+    <w:p>
+      <w:pPr>
+        <w:jc w:val="both"/>
+      </w:pPr>
+      <w:r>
+        <w:drawing>
+          <wp:inline distT="0" distB="0" distL="0" distR="0" wp14:anchorId="6646B17A" wp14:editId="573CE147">
+            <wp:extent cx="5400040" cy="467995"/>
+            <wp:effectExtent l="0" t="0" r="0" b="8255"/>
+            <wp:docPr id="1455813229" name="Imagen 1"/>
+            <wp:cNvGraphicFramePr>
+              <a:graphicFrameLocks xmlns:a="http://schemas.openxmlformats.org/drawingml/2006/main" noChangeAspect="1"/>
+            </wp:cNvGraphicFramePr>
+            <a:graphic xmlns:a="http://schemas.openxmlformats.org/drawingml/2006/main">
+              <a:graphicData uri="http://schemas.openxmlformats.org/drawingml/2006/picture">
+                <pic:pic xmlns:pic="http://schemas.openxmlformats.org/drawingml/2006/picture">
+                  <pic:nvPicPr>
+                    <pic:cNvPr id="0" name="Picture 1"/>
+                    <pic:cNvPicPr>
+                      <a:picLocks noChangeAspect="1" noChangeArrowheads="1"/>
+                    </pic:cNvPicPr>
+                  </pic:nvPicPr>
+                  <pic:blipFill>
+                    <a:blip r:embed="rId5" cstate="print">
+                      <a:extLst>
+                        <a:ext uri="{28A0092B-C50C-407E-A947-70E740481C1C}">
+                          <a14:useLocalDpi xmlns:a14="http://schemas.microsoft.com/office/drawing/2010/main" val="0"/>
+                        </a:ext>
+                      </a:extLst>
+                    </a:blip>
+                    <a:srcRect/>
+                    <a:stretch>
+                      <a:fillRect/>
+                    </a:stretch>
+                  </pic:blipFill>
+                  <pic:spPr bwMode="auto">
+                    <a:xfrm>
+                      <a:off x="0" y="0"/>
+                      <a:ext cx="5400040" cy="467995"/>
+                    </a:xfrm>
+                    <a:prstGeom prst="rect">
+                      <a:avLst/>
+                    </a:prstGeom>
+                    <a:noFill/>
+                    <a:ln>
+                      <a:noFill/>
+                    </a:ln>
+                  </pic:spPr>
+                </pic:pic>
+              </a:graphicData>
+            </a:graphic>
+          </wp:inline>
+        </w:drawing>
       </w:r>
     </w:p>
     <w:sectPr>

</xml_diff>